<commit_message>
still can't open the file you sent
what version of Photoshop are you currently using? so, I can download it.
</commit_message>
<xml_diff>
--- a/Documentations.docx
+++ b/Documentations.docx
@@ -1,9 +1,12 @@
 
 <file path=word/document.xml><?xml version="1.0" encoding="utf-8"?>
-<w:document xmlns:wpc="http://schemas.microsoft.com/office/word/2010/wordprocessingCanvas" xmlns:cx="http://schemas.microsoft.com/office/drawing/2014/chartex" xmlns:cx1="http://schemas.microsoft.com/office/drawing/2015/9/8/chartex" xmlns:cx2="http://schemas.microsoft.com/office/drawing/2015/10/21/chartex" xmlns:cx3="http://schemas.microsoft.com/office/drawing/2016/5/9/chartex" xmlns:cx4="http://schemas.microsoft.com/office/drawing/2016/5/10/chartex" xmlns:cx5="http://schemas.microsoft.com/office/drawing/2016/5/11/chartex" xmlns:cx6="http://schemas.microsoft.com/office/drawing/2016/5/12/chartex" xmlns:cx7="http://schemas.microsoft.com/office/drawing/2016/5/13/chartex" xmlns:cx8="http://schemas.microsoft.com/office/drawing/2016/5/14/chartex" xmlns:mc="http://schemas.openxmlformats.org/markup-compatibility/2006" xmlns:aink="http://schemas.microsoft.com/office/drawing/2016/ink" xmlns:am3d="http://schemas.microsoft.com/office/drawing/2017/model3d" xmlns:o="urn:schemas-microsoft-com:office:office" xmlns:oel="http://schemas.microsoft.com/office/2019/extlst" xmlns:r="http://schemas.openxmlformats.org/officeDocument/2006/relationships" xmlns:m="http://schemas.openxmlformats.org/officeDocument/2006/math" xmlns:v="urn:schemas-microsoft-com:vml" xmlns:wp14="http://schemas.microsoft.com/office/word/2010/wordprocessingDrawing" xmlns:wp="http://schemas.openxmlformats.org/drawingml/2006/wordprocessingDrawing" xmlns:w10="urn:schemas-microsoft-com:office:word" xmlns:w="http://schemas.openxmlformats.org/wordprocessingml/2006/main" xmlns:w14="http://schemas.microsoft.com/office/word/2010/wordml" xmlns:w15="http://schemas.microsoft.com/office/word/2012/wordml" xmlns:w16cex="http://schemas.microsoft.com/office/word/2018/wordml/cex" xmlns:w16cid="http://schemas.microsoft.com/office/word/2016/wordml/cid" xmlns:w16="http://schemas.microsoft.com/office/word/2018/wordml" xmlns:w16sdtdh="http://schemas.microsoft.com/office/word/2020/wordml/sdtdatahash" xmlns:w16se="http://schemas.microsoft.com/office/word/2015/wordml/symex" xmlns:wpg="http://schemas.microsoft.com/office/word/2010/wordprocessingGroup" xmlns:wpi="http://schemas.microsoft.com/office/word/2010/wordprocessingInk" xmlns:wne="http://schemas.microsoft.com/office/word/2006/wordml" xmlns:wps="http://schemas.microsoft.com/office/word/2010/wordprocessingShape" mc:Ignorable="w14 w15 w16se w16cid w16 w16cex w16sdtdh wp14">
+<w:document xmlns:wpc="http://schemas.microsoft.com/office/word/2010/wordprocessingCanvas" xmlns:cx="http://schemas.microsoft.com/office/drawing/2014/chartex" xmlns:cx1="http://schemas.microsoft.com/office/drawing/2015/9/8/chartex" xmlns:cx2="http://schemas.microsoft.com/office/drawing/2015/10/21/chartex" xmlns:cx3="http://schemas.microsoft.com/office/drawing/2016/5/9/chartex" xmlns:cx4="http://schemas.microsoft.com/office/drawing/2016/5/10/chartex" xmlns:cx5="http://schemas.microsoft.com/office/drawing/2016/5/11/chartex" xmlns:cx6="http://schemas.microsoft.com/office/drawing/2016/5/12/chartex" xmlns:cx7="http://schemas.microsoft.com/office/drawing/2016/5/13/chartex" xmlns:cx8="http://schemas.microsoft.com/office/drawing/2016/5/14/chartex" xmlns:mc="http://schemas.openxmlformats.org/markup-compatibility/2006" xmlns:aink="http://schemas.microsoft.com/office/drawing/2016/ink" xmlns:am3d="http://schemas.microsoft.com/office/drawing/2017/model3d" xmlns:o="urn:schemas-microsoft-com:office:office" xmlns:oel="http://schemas.microsoft.com/office/2019/extlst" xmlns:r="http://schemas.openxmlformats.org/officeDocument/2006/relationships" xmlns:m="http://schemas.openxmlformats.org/officeDocument/2006/math" xmlns:v="urn:schemas-microsoft-com:vml" xmlns:wp14="http://schemas.microsoft.com/office/word/2010/wordprocessingDrawing" xmlns:wp="http://schemas.openxmlformats.org/drawingml/2006/wordprocessingDrawing" xmlns:w10="urn:schemas-microsoft-com:office:word" xmlns:w="http://schemas.openxmlformats.org/wordprocessingml/2006/main" xmlns:w14="http://schemas.microsoft.com/office/word/2010/wordml" xmlns:w15="http://schemas.microsoft.com/office/word/2012/wordml" xmlns:w16cex="http://schemas.microsoft.com/office/word/2018/wordml/cex" xmlns:w16cid="http://schemas.microsoft.com/office/word/2016/wordml/cid" xmlns:w16="http://schemas.microsoft.com/office/word/2018/wordml" xmlns:w16du="http://schemas.microsoft.com/office/word/2023/wordml/word16du" xmlns:w16sdtdh="http://schemas.microsoft.com/office/word/2020/wordml/sdtdatahash" xmlns:w16sdtfl="http://schemas.microsoft.com/office/word/2024/wordml/sdtformatlock" xmlns:w16se="http://schemas.microsoft.com/office/word/2015/wordml/symex" xmlns:wpg="http://schemas.microsoft.com/office/word/2010/wordprocessingGroup" xmlns:wpi="http://schemas.microsoft.com/office/word/2010/wordprocessingInk" xmlns:wne="http://schemas.microsoft.com/office/word/2006/wordml" xmlns:wps="http://schemas.microsoft.com/office/word/2010/wordprocessingShape" mc:Ignorable="w14 w15 w16se w16cid w16 w16cex w16sdtdh w16sdtfl w16du wp14">
   <w:body>
     <w:p>
       <w:r>
+        <w:rPr>
+          <w:noProof/>
+        </w:rPr>
         <w:drawing>
           <wp:inline distT="0" distB="0" distL="0" distR="0" wp14:anchorId="7C8FFBDD" wp14:editId="3ABE3B35">
             <wp:extent cx="5731510" cy="3844925"/>
@@ -54,6 +57,42 @@
         <w:t xml:space="preserve"> format and send it again. Thank you </w:t>
       </w:r>
     </w:p>
+    <w:p/>
+    <w:p>
+      <w:r>
+        <w:t xml:space="preserve">I still can’t open the file you sent for some reason </w:t>
+      </w:r>
+      <w:r>
+        <w:rPr>
+          <mc:AlternateContent>
+            <mc:Choice Requires="w16se"/>
+            <mc:Fallback>
+              <w:rFonts w:ascii="Segoe UI Emoji" w:eastAsia="Segoe UI Emoji" w:hAnsi="Segoe UI Emoji" w:cs="Segoe UI Emoji"/>
+            </mc:Fallback>
+          </mc:AlternateContent>
+        </w:rPr>
+        <mc:AlternateContent>
+          <mc:Choice Requires="w16se">
+            <w16se:symEx w16se:font="Segoe UI Emoji" w16se:char="2639"/>
+          </mc:Choice>
+          <mc:Fallback>
+            <w:t>☹</w:t>
+          </mc:Fallback>
+        </mc:AlternateContent>
+      </w:r>
+      <w:r>
+        <w:t>. What version of photoshop did yo</w:t>
+      </w:r>
+      <w:r>
+        <w:t xml:space="preserve">u use? </w:t>
+      </w:r>
+      <w:r>
+        <w:t>So,</w:t>
+      </w:r>
+      <w:r>
+        <w:t xml:space="preserve"> I can download that. </w:t>
+      </w:r>
+    </w:p>
     <w:sectPr>
       <w:pgSz w:w="11906" w:h="16838"/>
       <w:pgMar w:top="1440" w:right="1440" w:bottom="1440" w:left="1440" w:header="708" w:footer="708" w:gutter="0"/>
@@ -65,7 +104,7 @@
 </file>
 
 <file path=word/endnotes.xml><?xml version="1.0" encoding="utf-8"?>
-<w:endnotes xmlns:wpc="http://schemas.microsoft.com/office/word/2010/wordprocessingCanvas" xmlns:cx="http://schemas.microsoft.com/office/drawing/2014/chartex" xmlns:cx1="http://schemas.microsoft.com/office/drawing/2015/9/8/chartex" xmlns:cx2="http://schemas.microsoft.com/office/drawing/2015/10/21/chartex" xmlns:cx3="http://schemas.microsoft.com/office/drawing/2016/5/9/chartex" xmlns:cx4="http://schemas.microsoft.com/office/drawing/2016/5/10/chartex" xmlns:cx5="http://schemas.microsoft.com/office/drawing/2016/5/11/chartex" xmlns:cx6="http://schemas.microsoft.com/office/drawing/2016/5/12/chartex" xmlns:cx7="http://schemas.microsoft.com/office/drawing/2016/5/13/chartex" xmlns:cx8="http://schemas.microsoft.com/office/drawing/2016/5/14/chartex" xmlns:mc="http://schemas.openxmlformats.org/markup-compatibility/2006" xmlns:aink="http://schemas.microsoft.com/office/drawing/2016/ink" xmlns:am3d="http://schemas.microsoft.com/office/drawing/2017/model3d" xmlns:o="urn:schemas-microsoft-com:office:office" xmlns:oel="http://schemas.microsoft.com/office/2019/extlst" xmlns:r="http://schemas.openxmlformats.org/officeDocument/2006/relationships" xmlns:m="http://schemas.openxmlformats.org/officeDocument/2006/math" xmlns:v="urn:schemas-microsoft-com:vml" xmlns:wp14="http://schemas.microsoft.com/office/word/2010/wordprocessingDrawing" xmlns:wp="http://schemas.openxmlformats.org/drawingml/2006/wordprocessingDrawing" xmlns:w10="urn:schemas-microsoft-com:office:word" xmlns:w="http://schemas.openxmlformats.org/wordprocessingml/2006/main" xmlns:w14="http://schemas.microsoft.com/office/word/2010/wordml" xmlns:w15="http://schemas.microsoft.com/office/word/2012/wordml" xmlns:w16cex="http://schemas.microsoft.com/office/word/2018/wordml/cex" xmlns:w16cid="http://schemas.microsoft.com/office/word/2016/wordml/cid" xmlns:w16="http://schemas.microsoft.com/office/word/2018/wordml" xmlns:w16sdtdh="http://schemas.microsoft.com/office/word/2020/wordml/sdtdatahash" xmlns:w16se="http://schemas.microsoft.com/office/word/2015/wordml/symex" xmlns:wpg="http://schemas.microsoft.com/office/word/2010/wordprocessingGroup" xmlns:wpi="http://schemas.microsoft.com/office/word/2010/wordprocessingInk" xmlns:wne="http://schemas.microsoft.com/office/word/2006/wordml" xmlns:wps="http://schemas.microsoft.com/office/word/2010/wordprocessingShape" mc:Ignorable="w14 w15 w16se w16cid w16 w16cex w16sdtdh wp14">
+<w:endnotes xmlns:wpc="http://schemas.microsoft.com/office/word/2010/wordprocessingCanvas" xmlns:cx="http://schemas.microsoft.com/office/drawing/2014/chartex" xmlns:cx1="http://schemas.microsoft.com/office/drawing/2015/9/8/chartex" xmlns:cx2="http://schemas.microsoft.com/office/drawing/2015/10/21/chartex" xmlns:cx3="http://schemas.microsoft.com/office/drawing/2016/5/9/chartex" xmlns:cx4="http://schemas.microsoft.com/office/drawing/2016/5/10/chartex" xmlns:cx5="http://schemas.microsoft.com/office/drawing/2016/5/11/chartex" xmlns:cx6="http://schemas.microsoft.com/office/drawing/2016/5/12/chartex" xmlns:cx7="http://schemas.microsoft.com/office/drawing/2016/5/13/chartex" xmlns:cx8="http://schemas.microsoft.com/office/drawing/2016/5/14/chartex" xmlns:mc="http://schemas.openxmlformats.org/markup-compatibility/2006" xmlns:aink="http://schemas.microsoft.com/office/drawing/2016/ink" xmlns:am3d="http://schemas.microsoft.com/office/drawing/2017/model3d" xmlns:o="urn:schemas-microsoft-com:office:office" xmlns:oel="http://schemas.microsoft.com/office/2019/extlst" xmlns:r="http://schemas.openxmlformats.org/officeDocument/2006/relationships" xmlns:m="http://schemas.openxmlformats.org/officeDocument/2006/math" xmlns:v="urn:schemas-microsoft-com:vml" xmlns:wp14="http://schemas.microsoft.com/office/word/2010/wordprocessingDrawing" xmlns:wp="http://schemas.openxmlformats.org/drawingml/2006/wordprocessingDrawing" xmlns:w10="urn:schemas-microsoft-com:office:word" xmlns:w="http://schemas.openxmlformats.org/wordprocessingml/2006/main" xmlns:w14="http://schemas.microsoft.com/office/word/2010/wordml" xmlns:w15="http://schemas.microsoft.com/office/word/2012/wordml" xmlns:w16cex="http://schemas.microsoft.com/office/word/2018/wordml/cex" xmlns:w16cid="http://schemas.microsoft.com/office/word/2016/wordml/cid" xmlns:w16="http://schemas.microsoft.com/office/word/2018/wordml" xmlns:w16du="http://schemas.microsoft.com/office/word/2023/wordml/word16du" xmlns:w16sdtdh="http://schemas.microsoft.com/office/word/2020/wordml/sdtdatahash" xmlns:w16sdtfl="http://schemas.microsoft.com/office/word/2024/wordml/sdtformatlock" xmlns:w16se="http://schemas.microsoft.com/office/word/2015/wordml/symex" xmlns:wpg="http://schemas.microsoft.com/office/word/2010/wordprocessingGroup" xmlns:wpi="http://schemas.microsoft.com/office/word/2010/wordprocessingInk" xmlns:wne="http://schemas.microsoft.com/office/word/2006/wordml" xmlns:wps="http://schemas.microsoft.com/office/word/2010/wordprocessingShape" mc:Ignorable="w14 w15 w16se w16cid w16 w16cex w16sdtdh w16sdtfl w16du wp14">
   <w:endnote w:type="separator" w:id="-1">
     <w:p>
       <w:pPr>
@@ -90,7 +129,7 @@
 </file>
 
 <file path=word/footnotes.xml><?xml version="1.0" encoding="utf-8"?>
-<w:footnotes xmlns:wpc="http://schemas.microsoft.com/office/word/2010/wordprocessingCanvas" xmlns:cx="http://schemas.microsoft.com/office/drawing/2014/chartex" xmlns:cx1="http://schemas.microsoft.com/office/drawing/2015/9/8/chartex" xmlns:cx2="http://schemas.microsoft.com/office/drawing/2015/10/21/chartex" xmlns:cx3="http://schemas.microsoft.com/office/drawing/2016/5/9/chartex" xmlns:cx4="http://schemas.microsoft.com/office/drawing/2016/5/10/chartex" xmlns:cx5="http://schemas.microsoft.com/office/drawing/2016/5/11/chartex" xmlns:cx6="http://schemas.microsoft.com/office/drawing/2016/5/12/chartex" xmlns:cx7="http://schemas.microsoft.com/office/drawing/2016/5/13/chartex" xmlns:cx8="http://schemas.microsoft.com/office/drawing/2016/5/14/chartex" xmlns:mc="http://schemas.openxmlformats.org/markup-compatibility/2006" xmlns:aink="http://schemas.microsoft.com/office/drawing/2016/ink" xmlns:am3d="http://schemas.microsoft.com/office/drawing/2017/model3d" xmlns:o="urn:schemas-microsoft-com:office:office" xmlns:oel="http://schemas.microsoft.com/office/2019/extlst" xmlns:r="http://schemas.openxmlformats.org/officeDocument/2006/relationships" xmlns:m="http://schemas.openxmlformats.org/officeDocument/2006/math" xmlns:v="urn:schemas-microsoft-com:vml" xmlns:wp14="http://schemas.microsoft.com/office/word/2010/wordprocessingDrawing" xmlns:wp="http://schemas.openxmlformats.org/drawingml/2006/wordprocessingDrawing" xmlns:w10="urn:schemas-microsoft-com:office:word" xmlns:w="http://schemas.openxmlformats.org/wordprocessingml/2006/main" xmlns:w14="http://schemas.microsoft.com/office/word/2010/wordml" xmlns:w15="http://schemas.microsoft.com/office/word/2012/wordml" xmlns:w16cex="http://schemas.microsoft.com/office/word/2018/wordml/cex" xmlns:w16cid="http://schemas.microsoft.com/office/word/2016/wordml/cid" xmlns:w16="http://schemas.microsoft.com/office/word/2018/wordml" xmlns:w16sdtdh="http://schemas.microsoft.com/office/word/2020/wordml/sdtdatahash" xmlns:w16se="http://schemas.microsoft.com/office/word/2015/wordml/symex" xmlns:wpg="http://schemas.microsoft.com/office/word/2010/wordprocessingGroup" xmlns:wpi="http://schemas.microsoft.com/office/word/2010/wordprocessingInk" xmlns:wne="http://schemas.microsoft.com/office/word/2006/wordml" xmlns:wps="http://schemas.microsoft.com/office/word/2010/wordprocessingShape" mc:Ignorable="w14 w15 w16se w16cid w16 w16cex w16sdtdh wp14">
+<w:footnotes xmlns:wpc="http://schemas.microsoft.com/office/word/2010/wordprocessingCanvas" xmlns:cx="http://schemas.microsoft.com/office/drawing/2014/chartex" xmlns:cx1="http://schemas.microsoft.com/office/drawing/2015/9/8/chartex" xmlns:cx2="http://schemas.microsoft.com/office/drawing/2015/10/21/chartex" xmlns:cx3="http://schemas.microsoft.com/office/drawing/2016/5/9/chartex" xmlns:cx4="http://schemas.microsoft.com/office/drawing/2016/5/10/chartex" xmlns:cx5="http://schemas.microsoft.com/office/drawing/2016/5/11/chartex" xmlns:cx6="http://schemas.microsoft.com/office/drawing/2016/5/12/chartex" xmlns:cx7="http://schemas.microsoft.com/office/drawing/2016/5/13/chartex" xmlns:cx8="http://schemas.microsoft.com/office/drawing/2016/5/14/chartex" xmlns:mc="http://schemas.openxmlformats.org/markup-compatibility/2006" xmlns:aink="http://schemas.microsoft.com/office/drawing/2016/ink" xmlns:am3d="http://schemas.microsoft.com/office/drawing/2017/model3d" xmlns:o="urn:schemas-microsoft-com:office:office" xmlns:oel="http://schemas.microsoft.com/office/2019/extlst" xmlns:r="http://schemas.openxmlformats.org/officeDocument/2006/relationships" xmlns:m="http://schemas.openxmlformats.org/officeDocument/2006/math" xmlns:v="urn:schemas-microsoft-com:vml" xmlns:wp14="http://schemas.microsoft.com/office/word/2010/wordprocessingDrawing" xmlns:wp="http://schemas.openxmlformats.org/drawingml/2006/wordprocessingDrawing" xmlns:w10="urn:schemas-microsoft-com:office:word" xmlns:w="http://schemas.openxmlformats.org/wordprocessingml/2006/main" xmlns:w14="http://schemas.microsoft.com/office/word/2010/wordml" xmlns:w15="http://schemas.microsoft.com/office/word/2012/wordml" xmlns:w16cex="http://schemas.microsoft.com/office/word/2018/wordml/cex" xmlns:w16cid="http://schemas.microsoft.com/office/word/2016/wordml/cid" xmlns:w16="http://schemas.microsoft.com/office/word/2018/wordml" xmlns:w16du="http://schemas.microsoft.com/office/word/2023/wordml/word16du" xmlns:w16sdtdh="http://schemas.microsoft.com/office/word/2020/wordml/sdtdatahash" xmlns:w16sdtfl="http://schemas.microsoft.com/office/word/2024/wordml/sdtformatlock" xmlns:w16se="http://schemas.microsoft.com/office/word/2015/wordml/symex" xmlns:wpg="http://schemas.microsoft.com/office/word/2010/wordprocessingGroup" xmlns:wpi="http://schemas.microsoft.com/office/word/2010/wordprocessingInk" xmlns:wne="http://schemas.microsoft.com/office/word/2006/wordml" xmlns:wps="http://schemas.microsoft.com/office/word/2010/wordprocessingShape" mc:Ignorable="w14 w15 w16se w16cid w16 w16cex w16sdtdh w16sdtfl w16du wp14">
   <w:footnote w:type="separator" w:id="-1">
     <w:p>
       <w:pPr>
@@ -115,7 +154,7 @@
 </file>
 
 <file path=word/styles.xml><?xml version="1.0" encoding="utf-8"?>
-<w:styles xmlns:mc="http://schemas.openxmlformats.org/markup-compatibility/2006" xmlns:r="http://schemas.openxmlformats.org/officeDocument/2006/relationships" xmlns:w="http://schemas.openxmlformats.org/wordprocessingml/2006/main" xmlns:w14="http://schemas.microsoft.com/office/word/2010/wordml" xmlns:w15="http://schemas.microsoft.com/office/word/2012/wordml" xmlns:w16cex="http://schemas.microsoft.com/office/word/2018/wordml/cex" xmlns:w16cid="http://schemas.microsoft.com/office/word/2016/wordml/cid" xmlns:w16="http://schemas.microsoft.com/office/word/2018/wordml" xmlns:w16sdtdh="http://schemas.microsoft.com/office/word/2020/wordml/sdtdatahash" xmlns:w16se="http://schemas.microsoft.com/office/word/2015/wordml/symex" mc:Ignorable="w14 w15 w16se w16cid w16 w16cex w16sdtdh">
+<w:styles xmlns:mc="http://schemas.openxmlformats.org/markup-compatibility/2006" xmlns:r="http://schemas.openxmlformats.org/officeDocument/2006/relationships" xmlns:w="http://schemas.openxmlformats.org/wordprocessingml/2006/main" xmlns:w14="http://schemas.microsoft.com/office/word/2010/wordml" xmlns:w15="http://schemas.microsoft.com/office/word/2012/wordml" xmlns:w16cex="http://schemas.microsoft.com/office/word/2018/wordml/cex" xmlns:w16cid="http://schemas.microsoft.com/office/word/2016/wordml/cid" xmlns:w16="http://schemas.microsoft.com/office/word/2018/wordml" xmlns:w16du="http://schemas.microsoft.com/office/word/2023/wordml/word16du" xmlns:w16sdtdh="http://schemas.microsoft.com/office/word/2020/wordml/sdtdatahash" xmlns:w16sdtfl="http://schemas.microsoft.com/office/word/2024/wordml/sdtformatlock" xmlns:w16se="http://schemas.microsoft.com/office/word/2015/wordml/symex" mc:Ignorable="w14 w15 w16se w16cid w16 w16cex w16sdtdh w16sdtfl w16du">
   <w:docDefaults>
     <w:rPrDefault>
       <w:rPr>

</xml_diff>